<commit_message>
Add fales for lab07
</commit_message>
<xml_diff>
--- a/labs/lab07/report/report.docx
+++ b/labs/lab07/report/report.docx
@@ -469,7 +469,7 @@
       </w:r>
     </w:p>
     <w:bookmarkEnd w:id="23"/>
-    <w:bookmarkStart w:id="74" w:name="выполнение-лабораторной-работы"/>
+    <w:bookmarkStart w:id="118" w:name="выполнение-лабораторной-работы"/>
     <w:p>
       <w:pPr>
         <w:pStyle w:val="Heading1"/>
@@ -487,7 +487,7 @@
         <w:t xml:space="preserve">Выполнение лабораторной работы</w:t>
       </w:r>
     </w:p>
-    <w:bookmarkStart w:id="48" w:name="реализация-переходов-в-nasm"/>
+    <w:bookmarkStart w:id="92" w:name="реализация-переходов-в-nasm"/>
     <w:p>
       <w:pPr>
         <w:pStyle w:val="Heading2"/>
@@ -510,10 +510,10 @@
         <w:pStyle w:val="FirstParagraph"/>
       </w:pPr>
       <w:r>
-        <w:t xml:space="preserve">Создаю файл листинга для программы из файла lab7-2.asm и открываю его (рис. 1)</w:t>
-      </w:r>
-    </w:p>
-    <w:bookmarkStart w:id="27" w:name="fig:012"/>
+        <w:t xml:space="preserve">Создаю каталог для программ лабораторной работы №7, перехожу в него и создаю файл lab7-1.asm (рис. 1)</w:t>
+      </w:r>
+    </w:p>
+    <w:bookmarkStart w:id="27" w:name="fig:001"/>
     <w:p>
       <w:pPr>
         <w:pStyle w:val="CaptionedFigure"/>
@@ -521,20 +521,743 @@
       <w:r>
         <w:drawing>
           <wp:inline>
-            <wp:extent cx="3733800" cy="165354"/>
+            <wp:extent cx="3733800" cy="394812"/>
             <wp:effectExtent b="0" l="0" r="0" t="0"/>
-            <wp:docPr descr="Рис. 1: Создание файла листинга" title="" id="25" name="Picture"/>
+            <wp:docPr descr="Рис. 1: Создание каталога, переход в него и создание файла" title="" id="25" name="Picture"/>
             <a:graphic>
               <a:graphicData uri="http://schemas.openxmlformats.org/drawingml/2006/picture">
                 <pic:pic>
                   <pic:nvPicPr>
-                    <pic:cNvPr descr="image/12.png" id="26" name="Picture"/>
+                    <pic:cNvPr descr="image/1.png" id="26" name="Picture"/>
                     <pic:cNvPicPr>
                       <a:picLocks noChangeArrowheads="1" noChangeAspect="1"/>
                     </pic:cNvPicPr>
                   </pic:nvPicPr>
                   <pic:blipFill>
                     <a:blip r:embed="rId24"/>
+                    <a:stretch>
+                      <a:fillRect/>
+                    </a:stretch>
+                  </pic:blipFill>
+                  <pic:spPr bwMode="auto">
+                    <a:xfrm>
+                      <a:off x="0" y="0"/>
+                      <a:ext cx="3733800" cy="394812"/>
+                    </a:xfrm>
+                    <a:prstGeom prst="rect">
+                      <a:avLst/>
+                    </a:prstGeom>
+                    <a:noFill/>
+                    <a:ln w="9525">
+                      <a:noFill/>
+                      <a:headEnd/>
+                      <a:tailEnd/>
+                    </a:ln>
+                  </pic:spPr>
+                </pic:pic>
+              </a:graphicData>
+            </a:graphic>
+          </wp:inline>
+        </w:drawing>
+      </w:r>
+    </w:p>
+    <w:p>
+      <w:pPr>
+        <w:pStyle w:val="ImageCaption"/>
+      </w:pPr>
+      <w:r>
+        <w:t xml:space="preserve">Рис. 1: Создание каталога, переход в него и создание файла</w:t>
+      </w:r>
+    </w:p>
+    <w:bookmarkEnd w:id="27"/>
+    <w:p>
+      <w:pPr>
+        <w:pStyle w:val="BodyText"/>
+      </w:pPr>
+      <w:r>
+        <w:t xml:space="preserve">Копирую файл in_out.asm из загрузок в соответствующую папку для дальнейшей работы (рис. 2)</w:t>
+      </w:r>
+    </w:p>
+    <w:bookmarkStart w:id="31" w:name="fig:002"/>
+    <w:p>
+      <w:pPr>
+        <w:pStyle w:val="CaptionedFigure"/>
+      </w:pPr>
+      <w:r>
+        <w:drawing>
+          <wp:inline>
+            <wp:extent cx="3733800" cy="875005"/>
+            <wp:effectExtent b="0" l="0" r="0" t="0"/>
+            <wp:docPr descr="Рис. 2: Копирование файла" title="" id="29" name="Picture"/>
+            <a:graphic>
+              <a:graphicData uri="http://schemas.openxmlformats.org/drawingml/2006/picture">
+                <pic:pic>
+                  <pic:nvPicPr>
+                    <pic:cNvPr descr="image/2.png" id="30" name="Picture"/>
+                    <pic:cNvPicPr>
+                      <a:picLocks noChangeArrowheads="1" noChangeAspect="1"/>
+                    </pic:cNvPicPr>
+                  </pic:nvPicPr>
+                  <pic:blipFill>
+                    <a:blip r:embed="rId28"/>
+                    <a:stretch>
+                      <a:fillRect/>
+                    </a:stretch>
+                  </pic:blipFill>
+                  <pic:spPr bwMode="auto">
+                    <a:xfrm>
+                      <a:off x="0" y="0"/>
+                      <a:ext cx="3733800" cy="875005"/>
+                    </a:xfrm>
+                    <a:prstGeom prst="rect">
+                      <a:avLst/>
+                    </a:prstGeom>
+                    <a:noFill/>
+                    <a:ln w="9525">
+                      <a:noFill/>
+                      <a:headEnd/>
+                      <a:tailEnd/>
+                    </a:ln>
+                  </pic:spPr>
+                </pic:pic>
+              </a:graphicData>
+            </a:graphic>
+          </wp:inline>
+        </w:drawing>
+      </w:r>
+    </w:p>
+    <w:p>
+      <w:pPr>
+        <w:pStyle w:val="ImageCaption"/>
+      </w:pPr>
+      <w:r>
+        <w:t xml:space="preserve">Рис. 2: Копирование файла</w:t>
+      </w:r>
+    </w:p>
+    <w:bookmarkEnd w:id="31"/>
+    <w:p>
+      <w:pPr>
+        <w:pStyle w:val="BodyText"/>
+      </w:pPr>
+      <w:r>
+        <w:t xml:space="preserve">Ввожу в lab7-1.asm текст программы из листинга 7.1 (рис. 3)</w:t>
+      </w:r>
+    </w:p>
+    <w:bookmarkStart w:id="35" w:name="fig:003"/>
+    <w:p>
+      <w:pPr>
+        <w:pStyle w:val="CaptionedFigure"/>
+      </w:pPr>
+      <w:r>
+        <w:drawing>
+          <wp:inline>
+            <wp:extent cx="3733800" cy="2352179"/>
+            <wp:effectExtent b="0" l="0" r="0" t="0"/>
+            <wp:docPr descr="Рис. 3: Текст программы листинга 7.1" title="" id="33" name="Picture"/>
+            <a:graphic>
+              <a:graphicData uri="http://schemas.openxmlformats.org/drawingml/2006/picture">
+                <pic:pic>
+                  <pic:nvPicPr>
+                    <pic:cNvPr descr="image/3.png" id="34" name="Picture"/>
+                    <pic:cNvPicPr>
+                      <a:picLocks noChangeArrowheads="1" noChangeAspect="1"/>
+                    </pic:cNvPicPr>
+                  </pic:nvPicPr>
+                  <pic:blipFill>
+                    <a:blip r:embed="rId32"/>
+                    <a:stretch>
+                      <a:fillRect/>
+                    </a:stretch>
+                  </pic:blipFill>
+                  <pic:spPr bwMode="auto">
+                    <a:xfrm>
+                      <a:off x="0" y="0"/>
+                      <a:ext cx="3733800" cy="2352179"/>
+                    </a:xfrm>
+                    <a:prstGeom prst="rect">
+                      <a:avLst/>
+                    </a:prstGeom>
+                    <a:noFill/>
+                    <a:ln w="9525">
+                      <a:noFill/>
+                      <a:headEnd/>
+                      <a:tailEnd/>
+                    </a:ln>
+                  </pic:spPr>
+                </pic:pic>
+              </a:graphicData>
+            </a:graphic>
+          </wp:inline>
+        </w:drawing>
+      </w:r>
+    </w:p>
+    <w:p>
+      <w:pPr>
+        <w:pStyle w:val="ImageCaption"/>
+      </w:pPr>
+      <w:r>
+        <w:t xml:space="preserve">Рис. 3: Текст программы листинга 7.1</w:t>
+      </w:r>
+    </w:p>
+    <w:bookmarkEnd w:id="35"/>
+    <w:p>
+      <w:pPr>
+        <w:pStyle w:val="BodyText"/>
+      </w:pPr>
+      <w:r>
+        <w:t xml:space="preserve">Создаю исполняемый файл и запускаю его (рис. 4)</w:t>
+      </w:r>
+    </w:p>
+    <w:bookmarkStart w:id="39" w:name="fig:004"/>
+    <w:p>
+      <w:pPr>
+        <w:pStyle w:val="CaptionedFigure"/>
+      </w:pPr>
+      <w:r>
+        <w:drawing>
+          <wp:inline>
+            <wp:extent cx="3733800" cy="394812"/>
+            <wp:effectExtent b="0" l="0" r="0" t="0"/>
+            <wp:docPr descr="Рис. 4: Создание и запуск файла" title="" id="37" name="Picture"/>
+            <a:graphic>
+              <a:graphicData uri="http://schemas.openxmlformats.org/drawingml/2006/picture">
+                <pic:pic>
+                  <pic:nvPicPr>
+                    <pic:cNvPr descr="image/4.png" id="38" name="Picture"/>
+                    <pic:cNvPicPr>
+                      <a:picLocks noChangeArrowheads="1" noChangeAspect="1"/>
+                    </pic:cNvPicPr>
+                  </pic:nvPicPr>
+                  <pic:blipFill>
+                    <a:blip r:embed="rId36"/>
+                    <a:stretch>
+                      <a:fillRect/>
+                    </a:stretch>
+                  </pic:blipFill>
+                  <pic:spPr bwMode="auto">
+                    <a:xfrm>
+                      <a:off x="0" y="0"/>
+                      <a:ext cx="3733800" cy="394812"/>
+                    </a:xfrm>
+                    <a:prstGeom prst="rect">
+                      <a:avLst/>
+                    </a:prstGeom>
+                    <a:noFill/>
+                    <a:ln w="9525">
+                      <a:noFill/>
+                      <a:headEnd/>
+                      <a:tailEnd/>
+                    </a:ln>
+                  </pic:spPr>
+                </pic:pic>
+              </a:graphicData>
+            </a:graphic>
+          </wp:inline>
+        </w:drawing>
+      </w:r>
+    </w:p>
+    <w:p>
+      <w:pPr>
+        <w:pStyle w:val="ImageCaption"/>
+      </w:pPr>
+      <w:r>
+        <w:t xml:space="preserve">Рис. 4: Создание и запуск файла</w:t>
+      </w:r>
+    </w:p>
+    <w:bookmarkEnd w:id="39"/>
+    <w:p>
+      <w:pPr>
+        <w:pStyle w:val="BodyText"/>
+      </w:pPr>
+      <w:r>
+        <w:t xml:space="preserve">Ввожу текст программы листинга 7.2 (рис. 5)</w:t>
+      </w:r>
+    </w:p>
+    <w:bookmarkStart w:id="43" w:name="fig:005"/>
+    <w:p>
+      <w:pPr>
+        <w:pStyle w:val="CaptionedFigure"/>
+      </w:pPr>
+      <w:r>
+        <w:drawing>
+          <wp:inline>
+            <wp:extent cx="3733800" cy="2589296"/>
+            <wp:effectExtent b="0" l="0" r="0" t="0"/>
+            <wp:docPr descr="Рис. 5: Текст программы листинга 7.2" title="" id="41" name="Picture"/>
+            <a:graphic>
+              <a:graphicData uri="http://schemas.openxmlformats.org/drawingml/2006/picture">
+                <pic:pic>
+                  <pic:nvPicPr>
+                    <pic:cNvPr descr="image/5.png" id="42" name="Picture"/>
+                    <pic:cNvPicPr>
+                      <a:picLocks noChangeArrowheads="1" noChangeAspect="1"/>
+                    </pic:cNvPicPr>
+                  </pic:nvPicPr>
+                  <pic:blipFill>
+                    <a:blip r:embed="rId40"/>
+                    <a:stretch>
+                      <a:fillRect/>
+                    </a:stretch>
+                  </pic:blipFill>
+                  <pic:spPr bwMode="auto">
+                    <a:xfrm>
+                      <a:off x="0" y="0"/>
+                      <a:ext cx="3733800" cy="2589296"/>
+                    </a:xfrm>
+                    <a:prstGeom prst="rect">
+                      <a:avLst/>
+                    </a:prstGeom>
+                    <a:noFill/>
+                    <a:ln w="9525">
+                      <a:noFill/>
+                      <a:headEnd/>
+                      <a:tailEnd/>
+                    </a:ln>
+                  </pic:spPr>
+                </pic:pic>
+              </a:graphicData>
+            </a:graphic>
+          </wp:inline>
+        </w:drawing>
+      </w:r>
+    </w:p>
+    <w:p>
+      <w:pPr>
+        <w:pStyle w:val="ImageCaption"/>
+      </w:pPr>
+      <w:r>
+        <w:t xml:space="preserve">Рис. 5: Текст программы листинга 7.2</w:t>
+      </w:r>
+    </w:p>
+    <w:bookmarkEnd w:id="43"/>
+    <w:p>
+      <w:pPr>
+        <w:pStyle w:val="BodyText"/>
+      </w:pPr>
+      <w:r>
+        <w:t xml:space="preserve">Создаю исполняемый файл и запускаю его (рис. 6)</w:t>
+      </w:r>
+    </w:p>
+    <w:bookmarkStart w:id="47" w:name="fig:006"/>
+    <w:p>
+      <w:pPr>
+        <w:pStyle w:val="CaptionedFigure"/>
+      </w:pPr>
+      <w:r>
+        <w:drawing>
+          <wp:inline>
+            <wp:extent cx="3733800" cy="590387"/>
+            <wp:effectExtent b="0" l="0" r="0" t="0"/>
+            <wp:docPr descr="Рис. 6: Создание исполняемого файла и запуск его" title="" id="45" name="Picture"/>
+            <a:graphic>
+              <a:graphicData uri="http://schemas.openxmlformats.org/drawingml/2006/picture">
+                <pic:pic>
+                  <pic:nvPicPr>
+                    <pic:cNvPr descr="image/6.png" id="46" name="Picture"/>
+                    <pic:cNvPicPr>
+                      <a:picLocks noChangeArrowheads="1" noChangeAspect="1"/>
+                    </pic:cNvPicPr>
+                  </pic:nvPicPr>
+                  <pic:blipFill>
+                    <a:blip r:embed="rId44"/>
+                    <a:stretch>
+                      <a:fillRect/>
+                    </a:stretch>
+                  </pic:blipFill>
+                  <pic:spPr bwMode="auto">
+                    <a:xfrm>
+                      <a:off x="0" y="0"/>
+                      <a:ext cx="3733800" cy="590387"/>
+                    </a:xfrm>
+                    <a:prstGeom prst="rect">
+                      <a:avLst/>
+                    </a:prstGeom>
+                    <a:noFill/>
+                    <a:ln w="9525">
+                      <a:noFill/>
+                      <a:headEnd/>
+                      <a:tailEnd/>
+                    </a:ln>
+                  </pic:spPr>
+                </pic:pic>
+              </a:graphicData>
+            </a:graphic>
+          </wp:inline>
+        </w:drawing>
+      </w:r>
+    </w:p>
+    <w:p>
+      <w:pPr>
+        <w:pStyle w:val="ImageCaption"/>
+      </w:pPr>
+      <w:r>
+        <w:t xml:space="preserve">Рис. 6: Создание исполняемого файла и запуск его</w:t>
+      </w:r>
+    </w:p>
+    <w:bookmarkEnd w:id="47"/>
+    <w:p>
+      <w:pPr>
+        <w:pStyle w:val="BodyText"/>
+      </w:pPr>
+      <w:r>
+        <w:t xml:space="preserve">Изменяю текст программы так, чтоб вывод был в нужной последовательности (рис. 7)</w:t>
+      </w:r>
+    </w:p>
+    <w:bookmarkStart w:id="51" w:name="fig:007"/>
+    <w:p>
+      <w:pPr>
+        <w:pStyle w:val="CaptionedFigure"/>
+      </w:pPr>
+      <w:r>
+        <w:drawing>
+          <wp:inline>
+            <wp:extent cx="3733800" cy="2548724"/>
+            <wp:effectExtent b="0" l="0" r="0" t="0"/>
+            <wp:docPr descr="Рис. 7: Изменение текста программы" title="" id="49" name="Picture"/>
+            <a:graphic>
+              <a:graphicData uri="http://schemas.openxmlformats.org/drawingml/2006/picture">
+                <pic:pic>
+                  <pic:nvPicPr>
+                    <pic:cNvPr descr="image/7.png" id="50" name="Picture"/>
+                    <pic:cNvPicPr>
+                      <a:picLocks noChangeArrowheads="1" noChangeAspect="1"/>
+                    </pic:cNvPicPr>
+                  </pic:nvPicPr>
+                  <pic:blipFill>
+                    <a:blip r:embed="rId48"/>
+                    <a:stretch>
+                      <a:fillRect/>
+                    </a:stretch>
+                  </pic:blipFill>
+                  <pic:spPr bwMode="auto">
+                    <a:xfrm>
+                      <a:off x="0" y="0"/>
+                      <a:ext cx="3733800" cy="2548724"/>
+                    </a:xfrm>
+                    <a:prstGeom prst="rect">
+                      <a:avLst/>
+                    </a:prstGeom>
+                    <a:noFill/>
+                    <a:ln w="9525">
+                      <a:noFill/>
+                      <a:headEnd/>
+                      <a:tailEnd/>
+                    </a:ln>
+                  </pic:spPr>
+                </pic:pic>
+              </a:graphicData>
+            </a:graphic>
+          </wp:inline>
+        </w:drawing>
+      </w:r>
+    </w:p>
+    <w:p>
+      <w:pPr>
+        <w:pStyle w:val="ImageCaption"/>
+      </w:pPr>
+      <w:r>
+        <w:t xml:space="preserve">Рис. 7: Изменение текста программы</w:t>
+      </w:r>
+    </w:p>
+    <w:bookmarkEnd w:id="51"/>
+    <w:p>
+      <w:pPr>
+        <w:pStyle w:val="BodyText"/>
+      </w:pPr>
+      <w:r>
+        <w:t xml:space="preserve">Создаю исполняемый файл и запускаю его (рис. 8)</w:t>
+      </w:r>
+    </w:p>
+    <w:bookmarkStart w:id="55" w:name="fig:008"/>
+    <w:p>
+      <w:pPr>
+        <w:pStyle w:val="CaptionedFigure"/>
+      </w:pPr>
+      <w:r>
+        <w:drawing>
+          <wp:inline>
+            <wp:extent cx="3733800" cy="805221"/>
+            <wp:effectExtent b="0" l="0" r="0" t="0"/>
+            <wp:docPr descr="Рис. 8: Создание файла и запуск" title="" id="53" name="Picture"/>
+            <a:graphic>
+              <a:graphicData uri="http://schemas.openxmlformats.org/drawingml/2006/picture">
+                <pic:pic>
+                  <pic:nvPicPr>
+                    <pic:cNvPr descr="image/8.png" id="54" name="Picture"/>
+                    <pic:cNvPicPr>
+                      <a:picLocks noChangeArrowheads="1" noChangeAspect="1"/>
+                    </pic:cNvPicPr>
+                  </pic:nvPicPr>
+                  <pic:blipFill>
+                    <a:blip r:embed="rId52"/>
+                    <a:stretch>
+                      <a:fillRect/>
+                    </a:stretch>
+                  </pic:blipFill>
+                  <pic:spPr bwMode="auto">
+                    <a:xfrm>
+                      <a:off x="0" y="0"/>
+                      <a:ext cx="3733800" cy="805221"/>
+                    </a:xfrm>
+                    <a:prstGeom prst="rect">
+                      <a:avLst/>
+                    </a:prstGeom>
+                    <a:noFill/>
+                    <a:ln w="9525">
+                      <a:noFill/>
+                      <a:headEnd/>
+                      <a:tailEnd/>
+                    </a:ln>
+                  </pic:spPr>
+                </pic:pic>
+              </a:graphicData>
+            </a:graphic>
+          </wp:inline>
+        </w:drawing>
+      </w:r>
+    </w:p>
+    <w:p>
+      <w:pPr>
+        <w:pStyle w:val="ImageCaption"/>
+      </w:pPr>
+      <w:r>
+        <w:t xml:space="preserve">Рис. 8: Создание файла и запуск</w:t>
+      </w:r>
+    </w:p>
+    <w:bookmarkEnd w:id="55"/>
+    <w:p>
+      <w:pPr>
+        <w:pStyle w:val="BodyText"/>
+      </w:pPr>
+      <w:r>
+        <w:t xml:space="preserve">Создаю файл lab7-2.asm (рис. 9)</w:t>
+      </w:r>
+    </w:p>
+    <w:bookmarkStart w:id="59" w:name="fig:009"/>
+    <w:p>
+      <w:pPr>
+        <w:pStyle w:val="CaptionedFigure"/>
+      </w:pPr>
+      <w:r>
+        <w:drawing>
+          <wp:inline>
+            <wp:extent cx="3733800" cy="193032"/>
+            <wp:effectExtent b="0" l="0" r="0" t="0"/>
+            <wp:docPr descr="Рис. 9: Создание файла" title="" id="57" name="Picture"/>
+            <a:graphic>
+              <a:graphicData uri="http://schemas.openxmlformats.org/drawingml/2006/picture">
+                <pic:pic>
+                  <pic:nvPicPr>
+                    <pic:cNvPr descr="image/9.png" id="58" name="Picture"/>
+                    <pic:cNvPicPr>
+                      <a:picLocks noChangeArrowheads="1" noChangeAspect="1"/>
+                    </pic:cNvPicPr>
+                  </pic:nvPicPr>
+                  <pic:blipFill>
+                    <a:blip r:embed="rId56"/>
+                    <a:stretch>
+                      <a:fillRect/>
+                    </a:stretch>
+                  </pic:blipFill>
+                  <pic:spPr bwMode="auto">
+                    <a:xfrm>
+                      <a:off x="0" y="0"/>
+                      <a:ext cx="3733800" cy="193032"/>
+                    </a:xfrm>
+                    <a:prstGeom prst="rect">
+                      <a:avLst/>
+                    </a:prstGeom>
+                    <a:noFill/>
+                    <a:ln w="9525">
+                      <a:noFill/>
+                      <a:headEnd/>
+                      <a:tailEnd/>
+                    </a:ln>
+                  </pic:spPr>
+                </pic:pic>
+              </a:graphicData>
+            </a:graphic>
+          </wp:inline>
+        </w:drawing>
+      </w:r>
+    </w:p>
+    <w:p>
+      <w:pPr>
+        <w:pStyle w:val="ImageCaption"/>
+      </w:pPr>
+      <w:r>
+        <w:t xml:space="preserve">Рис. 9: Создание файла</w:t>
+      </w:r>
+    </w:p>
+    <w:bookmarkEnd w:id="59"/>
+    <w:p>
+      <w:pPr>
+        <w:pStyle w:val="BodyText"/>
+      </w:pPr>
+      <w:r>
+        <w:t xml:space="preserve">Ввожу текст программы из листинга 7.3 в файл (рис. 10)</w:t>
+      </w:r>
+    </w:p>
+    <w:bookmarkStart w:id="63" w:name="fig:010"/>
+    <w:p>
+      <w:pPr>
+        <w:pStyle w:val="CaptionedFigure"/>
+      </w:pPr>
+      <w:r>
+        <w:drawing>
+          <wp:inline>
+            <wp:extent cx="3733800" cy="4202758"/>
+            <wp:effectExtent b="0" l="0" r="0" t="0"/>
+            <wp:docPr descr="Рис. 10: Текст программы листинга 7.3" title="" id="61" name="Picture"/>
+            <a:graphic>
+              <a:graphicData uri="http://schemas.openxmlformats.org/drawingml/2006/picture">
+                <pic:pic>
+                  <pic:nvPicPr>
+                    <pic:cNvPr descr="image/10.png" id="62" name="Picture"/>
+                    <pic:cNvPicPr>
+                      <a:picLocks noChangeArrowheads="1" noChangeAspect="1"/>
+                    </pic:cNvPicPr>
+                  </pic:nvPicPr>
+                  <pic:blipFill>
+                    <a:blip r:embed="rId60"/>
+                    <a:stretch>
+                      <a:fillRect/>
+                    </a:stretch>
+                  </pic:blipFill>
+                  <pic:spPr bwMode="auto">
+                    <a:xfrm>
+                      <a:off x="0" y="0"/>
+                      <a:ext cx="3733800" cy="4202758"/>
+                    </a:xfrm>
+                    <a:prstGeom prst="rect">
+                      <a:avLst/>
+                    </a:prstGeom>
+                    <a:noFill/>
+                    <a:ln w="9525">
+                      <a:noFill/>
+                      <a:headEnd/>
+                      <a:tailEnd/>
+                    </a:ln>
+                  </pic:spPr>
+                </pic:pic>
+              </a:graphicData>
+            </a:graphic>
+          </wp:inline>
+        </w:drawing>
+      </w:r>
+    </w:p>
+    <w:p>
+      <w:pPr>
+        <w:pStyle w:val="ImageCaption"/>
+      </w:pPr>
+      <w:r>
+        <w:t xml:space="preserve">Рис. 10: Текст программы листинга 7.3</w:t>
+      </w:r>
+    </w:p>
+    <w:bookmarkEnd w:id="63"/>
+    <w:p>
+      <w:pPr>
+        <w:pStyle w:val="BodyText"/>
+      </w:pPr>
+      <w:r>
+        <w:t xml:space="preserve">Создаю исполняемый файл и проверяю его работу для разных значений B (рис. 11)</w:t>
+      </w:r>
+    </w:p>
+    <w:bookmarkStart w:id="67" w:name="fig:011"/>
+    <w:p>
+      <w:pPr>
+        <w:pStyle w:val="CaptionedFigure"/>
+      </w:pPr>
+      <w:r>
+        <w:drawing>
+          <wp:inline>
+            <wp:extent cx="3733800" cy="650795"/>
+            <wp:effectExtent b="0" l="0" r="0" t="0"/>
+            <wp:docPr descr="Рис. 11: Проверка программы" title="" id="65" name="Picture"/>
+            <a:graphic>
+              <a:graphicData uri="http://schemas.openxmlformats.org/drawingml/2006/picture">
+                <pic:pic>
+                  <pic:nvPicPr>
+                    <pic:cNvPr descr="image/11.png" id="66" name="Picture"/>
+                    <pic:cNvPicPr>
+                      <a:picLocks noChangeArrowheads="1" noChangeAspect="1"/>
+                    </pic:cNvPicPr>
+                  </pic:nvPicPr>
+                  <pic:blipFill>
+                    <a:blip r:embed="rId64"/>
+                    <a:stretch>
+                      <a:fillRect/>
+                    </a:stretch>
+                  </pic:blipFill>
+                  <pic:spPr bwMode="auto">
+                    <a:xfrm>
+                      <a:off x="0" y="0"/>
+                      <a:ext cx="3733800" cy="650795"/>
+                    </a:xfrm>
+                    <a:prstGeom prst="rect">
+                      <a:avLst/>
+                    </a:prstGeom>
+                    <a:noFill/>
+                    <a:ln w="9525">
+                      <a:noFill/>
+                      <a:headEnd/>
+                      <a:tailEnd/>
+                    </a:ln>
+                  </pic:spPr>
+                </pic:pic>
+              </a:graphicData>
+            </a:graphic>
+          </wp:inline>
+        </w:drawing>
+      </w:r>
+    </w:p>
+    <w:p>
+      <w:pPr>
+        <w:pStyle w:val="ImageCaption"/>
+      </w:pPr>
+      <w:r>
+        <w:t xml:space="preserve">Рис. 11: Проверка программы</w:t>
+      </w:r>
+    </w:p>
+    <w:bookmarkEnd w:id="67"/>
+    <w:p>
+      <w:pPr>
+        <w:pStyle w:val="BodyText"/>
+      </w:pPr>
+      <w:r>
+        <w:t xml:space="preserve">##Изучение структуры файлы листинга</w:t>
+      </w:r>
+    </w:p>
+    <w:p>
+      <w:pPr>
+        <w:pStyle w:val="BodyText"/>
+      </w:pPr>
+      <w:r>
+        <w:t xml:space="preserve">Создаю файл листинга для программы из файла lab7-2.asm и открываю его (рис. 12)</w:t>
+      </w:r>
+    </w:p>
+    <w:bookmarkStart w:id="71" w:name="fig:012"/>
+    <w:p>
+      <w:pPr>
+        <w:pStyle w:val="CaptionedFigure"/>
+      </w:pPr>
+      <w:r>
+        <w:drawing>
+          <wp:inline>
+            <wp:extent cx="3733800" cy="165354"/>
+            <wp:effectExtent b="0" l="0" r="0" t="0"/>
+            <wp:docPr descr="Рис. 12: Создание файла листинга" title="" id="69" name="Picture"/>
+            <a:graphic>
+              <a:graphicData uri="http://schemas.openxmlformats.org/drawingml/2006/picture">
+                <pic:pic>
+                  <pic:nvPicPr>
+                    <pic:cNvPr descr="image/12.png" id="70" name="Picture"/>
+                    <pic:cNvPicPr>
+                      <a:picLocks noChangeArrowheads="1" noChangeAspect="1"/>
+                    </pic:cNvPicPr>
+                  </pic:nvPicPr>
+                  <pic:blipFill>
+                    <a:blip r:embed="rId68"/>
                     <a:stretch>
                       <a:fillRect/>
                     </a:stretch>
@@ -566,19 +1289,19 @@
         <w:pStyle w:val="ImageCaption"/>
       </w:pPr>
       <w:r>
-        <w:t xml:space="preserve">Рис. 1: Создание файла листинга</w:t>
-      </w:r>
-    </w:p>
-    <w:bookmarkEnd w:id="27"/>
+        <w:t xml:space="preserve">Рис. 12: Создание файла листинга</w:t>
+      </w:r>
+    </w:p>
+    <w:bookmarkEnd w:id="71"/>
     <w:p>
       <w:pPr>
         <w:pStyle w:val="BodyText"/>
       </w:pPr>
       <w:r>
-        <w:t xml:space="preserve">Объяснение строки: В регистр eax мы вносим значение 4 (рис. 2)</w:t>
-      </w:r>
-    </w:p>
-    <w:bookmarkStart w:id="31" w:name="fig:013"/>
+        <w:t xml:space="preserve">Объяснение строки: В регистр eax мы вносим значение 4 (рис. 13)</w:t>
+      </w:r>
+    </w:p>
+    <w:bookmarkStart w:id="75" w:name="fig:013"/>
     <w:p>
       <w:pPr>
         <w:pStyle w:val="CaptionedFigure"/>
@@ -588,18 +1311,18 @@
           <wp:inline>
             <wp:extent cx="3733800" cy="188787"/>
             <wp:effectExtent b="0" l="0" r="0" t="0"/>
-            <wp:docPr descr="Рис. 2: Объяснение первой строки" title="" id="29" name="Picture"/>
+            <wp:docPr descr="Рис. 13: Объяснение первой строки" title="" id="73" name="Picture"/>
             <a:graphic>
               <a:graphicData uri="http://schemas.openxmlformats.org/drawingml/2006/picture">
                 <pic:pic>
                   <pic:nvPicPr>
-                    <pic:cNvPr descr="image/13.jpg" id="30" name="Picture"/>
+                    <pic:cNvPr descr="image/13.jpg" id="74" name="Picture"/>
                     <pic:cNvPicPr>
                       <a:picLocks noChangeArrowheads="1" noChangeAspect="1"/>
                     </pic:cNvPicPr>
                   </pic:nvPicPr>
                   <pic:blipFill>
-                    <a:blip r:embed="rId28"/>
+                    <a:blip r:embed="rId72"/>
                     <a:stretch>
                       <a:fillRect/>
                     </a:stretch>
@@ -631,19 +1354,19 @@
         <w:pStyle w:val="ImageCaption"/>
       </w:pPr>
       <w:r>
-        <w:t xml:space="preserve">Рис. 2: Объяснение первой строки</w:t>
-      </w:r>
-    </w:p>
-    <w:bookmarkEnd w:id="31"/>
+        <w:t xml:space="preserve">Рис. 13: Объяснение первой строки</w:t>
+      </w:r>
+    </w:p>
+    <w:bookmarkEnd w:id="75"/>
     <w:p>
       <w:pPr>
         <w:pStyle w:val="BodyText"/>
       </w:pPr>
       <w:r>
-        <w:t xml:space="preserve">Объяснение строки: В регистр eax мы вносим значение 3 (рис. 3)</w:t>
-      </w:r>
-    </w:p>
-    <w:bookmarkStart w:id="35" w:name="fig:014"/>
+        <w:t xml:space="preserve">Объяснение строки: В регистр eax мы вносим значение 3 (рис. 14)</w:t>
+      </w:r>
+    </w:p>
+    <w:bookmarkStart w:id="79" w:name="fig:014"/>
     <w:p>
       <w:pPr>
         <w:pStyle w:val="CaptionedFigure"/>
@@ -653,18 +1376,18 @@
           <wp:inline>
             <wp:extent cx="3733800" cy="188787"/>
             <wp:effectExtent b="0" l="0" r="0" t="0"/>
-            <wp:docPr descr="Рис. 3: Объяснение второй строки" title="" id="33" name="Picture"/>
+            <wp:docPr descr="Рис. 14: Объяснение второй строки" title="" id="77" name="Picture"/>
             <a:graphic>
               <a:graphicData uri="http://schemas.openxmlformats.org/drawingml/2006/picture">
                 <pic:pic>
                   <pic:nvPicPr>
-                    <pic:cNvPr descr="image/14.jpg" id="34" name="Picture"/>
+                    <pic:cNvPr descr="image/14.jpg" id="78" name="Picture"/>
                     <pic:cNvPicPr>
                       <a:picLocks noChangeArrowheads="1" noChangeAspect="1"/>
                     </pic:cNvPicPr>
                   </pic:nvPicPr>
                   <pic:blipFill>
-                    <a:blip r:embed="rId32"/>
+                    <a:blip r:embed="rId76"/>
                     <a:stretch>
                       <a:fillRect/>
                     </a:stretch>
@@ -696,19 +1419,19 @@
         <w:pStyle w:val="ImageCaption"/>
       </w:pPr>
       <w:r>
-        <w:t xml:space="preserve">Рис. 3: Объяснение второй строки</w:t>
-      </w:r>
-    </w:p>
-    <w:bookmarkEnd w:id="35"/>
+        <w:t xml:space="preserve">Рис. 14: Объяснение второй строки</w:t>
+      </w:r>
+    </w:p>
+    <w:bookmarkEnd w:id="79"/>
     <w:p>
       <w:pPr>
         <w:pStyle w:val="BodyText"/>
       </w:pPr>
       <w:r>
-        <w:t xml:space="preserve">Объяснение строки: Вызов подпрограммы перевода символа в число (рис. 4)</w:t>
-      </w:r>
-    </w:p>
-    <w:bookmarkStart w:id="39" w:name="fig:015"/>
+        <w:t xml:space="preserve">Объяснение строки: Вызов подпрограммы перевода символа в число (рис. 15)</w:t>
+      </w:r>
+    </w:p>
+    <w:bookmarkStart w:id="83" w:name="fig:015"/>
     <w:p>
       <w:pPr>
         <w:pStyle w:val="CaptionedFigure"/>
@@ -718,18 +1441,18 @@
           <wp:inline>
             <wp:extent cx="3733800" cy="123577"/>
             <wp:effectExtent b="0" l="0" r="0" t="0"/>
-            <wp:docPr descr="Рис. 4: Объяснение третьей строки" title="" id="37" name="Picture"/>
+            <wp:docPr descr="Рис. 15: Объяснение третьей строки" title="" id="81" name="Picture"/>
             <a:graphic>
               <a:graphicData uri="http://schemas.openxmlformats.org/drawingml/2006/picture">
                 <pic:pic>
                   <pic:nvPicPr>
-                    <pic:cNvPr descr="image/15.png" id="38" name="Picture"/>
+                    <pic:cNvPr descr="image/15.png" id="82" name="Picture"/>
                     <pic:cNvPicPr>
                       <a:picLocks noChangeArrowheads="1" noChangeAspect="1"/>
                     </pic:cNvPicPr>
                   </pic:nvPicPr>
                   <pic:blipFill>
-                    <a:blip r:embed="rId36"/>
+                    <a:blip r:embed="rId80"/>
                     <a:stretch>
                       <a:fillRect/>
                     </a:stretch>
@@ -761,19 +1484,19 @@
         <w:pStyle w:val="ImageCaption"/>
       </w:pPr>
       <w:r>
-        <w:t xml:space="preserve">Рис. 4: Объяснение третьей строки</w:t>
-      </w:r>
-    </w:p>
-    <w:bookmarkEnd w:id="39"/>
+        <w:t xml:space="preserve">Рис. 15: Объяснение третьей строки</w:t>
+      </w:r>
+    </w:p>
+    <w:bookmarkEnd w:id="83"/>
     <w:p>
       <w:pPr>
         <w:pStyle w:val="BodyText"/>
       </w:pPr>
       <w:r>
-        <w:t xml:space="preserve">Удаляю один из операндов (рис. 5)</w:t>
-      </w:r>
-    </w:p>
-    <w:bookmarkStart w:id="43" w:name="fig:016"/>
+        <w:t xml:space="preserve">Удаляю один из операндов (рис. 16)</w:t>
+      </w:r>
+    </w:p>
+    <w:bookmarkStart w:id="87" w:name="fig:016"/>
     <w:p>
       <w:pPr>
         <w:pStyle w:val="CaptionedFigure"/>
@@ -783,18 +1506,18 @@
           <wp:inline>
             <wp:extent cx="3733800" cy="1039739"/>
             <wp:effectExtent b="0" l="0" r="0" t="0"/>
-            <wp:docPr descr="Рис. 5: Удаление одного из операндов" title="" id="41" name="Picture"/>
+            <wp:docPr descr="Рис. 16: Удаление одного из операндов" title="" id="85" name="Picture"/>
             <a:graphic>
               <a:graphicData uri="http://schemas.openxmlformats.org/drawingml/2006/picture">
                 <pic:pic>
                   <pic:nvPicPr>
-                    <pic:cNvPr descr="image/16.png" id="42" name="Picture"/>
+                    <pic:cNvPr descr="image/16.png" id="86" name="Picture"/>
                     <pic:cNvPicPr>
                       <a:picLocks noChangeArrowheads="1" noChangeAspect="1"/>
                     </pic:cNvPicPr>
                   </pic:nvPicPr>
                   <pic:blipFill>
-                    <a:blip r:embed="rId40"/>
+                    <a:blip r:embed="rId84"/>
                     <a:stretch>
                       <a:fillRect/>
                     </a:stretch>
@@ -826,19 +1549,19 @@
         <w:pStyle w:val="ImageCaption"/>
       </w:pPr>
       <w:r>
-        <w:t xml:space="preserve">Рис. 5: Удаление одного из операндов</w:t>
-      </w:r>
-    </w:p>
-    <w:bookmarkEnd w:id="43"/>
+        <w:t xml:space="preserve">Рис. 16: Удаление одного из операндов</w:t>
+      </w:r>
+    </w:p>
+    <w:bookmarkEnd w:id="87"/>
     <w:p>
       <w:pPr>
         <w:pStyle w:val="BodyText"/>
       </w:pPr>
       <w:r>
-        <w:t xml:space="preserve">Выполняю трансляцию с получением файла листинга, но ничего не выводит (рис. 6)</w:t>
-      </w:r>
-    </w:p>
-    <w:bookmarkStart w:id="47" w:name="fig:017"/>
+        <w:t xml:space="preserve">Выполняю трансляцию с получением файла листинга, но ничего не выводит (рис. 17)</w:t>
+      </w:r>
+    </w:p>
+    <w:bookmarkStart w:id="91" w:name="fig:017"/>
     <w:p>
       <w:pPr>
         <w:pStyle w:val="CaptionedFigure"/>
@@ -848,18 +1571,18 @@
           <wp:inline>
             <wp:extent cx="3733800" cy="252781"/>
             <wp:effectExtent b="0" l="0" r="0" t="0"/>
-            <wp:docPr descr="Рис. 6: Трансляция с получением файла листинга" title="" id="45" name="Picture"/>
+            <wp:docPr descr="Рис. 17: Трансляция с получением файла листинга" title="" id="89" name="Picture"/>
             <a:graphic>
               <a:graphicData uri="http://schemas.openxmlformats.org/drawingml/2006/picture">
                 <pic:pic>
                   <pic:nvPicPr>
-                    <pic:cNvPr descr="image/17.png" id="46" name="Picture"/>
+                    <pic:cNvPr descr="image/17.png" id="90" name="Picture"/>
                     <pic:cNvPicPr>
                       <a:picLocks noChangeArrowheads="1" noChangeAspect="1"/>
                     </pic:cNvPicPr>
                   </pic:nvPicPr>
                   <pic:blipFill>
-                    <a:blip r:embed="rId44"/>
+                    <a:blip r:embed="rId88"/>
                     <a:stretch>
                       <a:fillRect/>
                     </a:stretch>
@@ -891,12 +1614,12 @@
         <w:pStyle w:val="ImageCaption"/>
       </w:pPr>
       <w:r>
-        <w:t xml:space="preserve">Рис. 6: Трансляция с получением файла листинга</w:t>
-      </w:r>
-    </w:p>
-    <w:bookmarkEnd w:id="47"/>
-    <w:bookmarkEnd w:id="48"/>
-    <w:bookmarkStart w:id="73" w:name="X32ff26b75a7156f968f22ae721fd8fec4b51e1d"/>
+        <w:t xml:space="preserve">Рис. 17: Трансляция с получением файла листинга</w:t>
+      </w:r>
+    </w:p>
+    <w:bookmarkEnd w:id="91"/>
+    <w:bookmarkEnd w:id="92"/>
+    <w:bookmarkStart w:id="117" w:name="X32ff26b75a7156f968f22ae721fd8fec4b51e1d"/>
     <w:p>
       <w:pPr>
         <w:pStyle w:val="Heading2"/>
@@ -919,10 +1642,10 @@
         <w:pStyle w:val="FirstParagraph"/>
       </w:pPr>
       <w:r>
-        <w:t xml:space="preserve">Создаю файл для задания №1 (рис. 7)</w:t>
-      </w:r>
-    </w:p>
-    <w:bookmarkStart w:id="52" w:name="fig:018"/>
+        <w:t xml:space="preserve">Создаю файл для задания №1 (рис. 18)</w:t>
+      </w:r>
+    </w:p>
+    <w:bookmarkStart w:id="96" w:name="fig:018"/>
     <w:p>
       <w:pPr>
         <w:pStyle w:val="CaptionedFigure"/>
@@ -932,18 +1655,18 @@
           <wp:inline>
             <wp:extent cx="3733800" cy="165354"/>
             <wp:effectExtent b="0" l="0" r="0" t="0"/>
-            <wp:docPr descr="Рис. 7: Создание файла" title="" id="50" name="Picture"/>
+            <wp:docPr descr="Рис. 18: Создание файла" title="" id="94" name="Picture"/>
             <a:graphic>
               <a:graphicData uri="http://schemas.openxmlformats.org/drawingml/2006/picture">
                 <pic:pic>
                   <pic:nvPicPr>
-                    <pic:cNvPr descr="image/18.png" id="51" name="Picture"/>
+                    <pic:cNvPr descr="image/18.png" id="95" name="Picture"/>
                     <pic:cNvPicPr>
                       <a:picLocks noChangeArrowheads="1" noChangeAspect="1"/>
                     </pic:cNvPicPr>
                   </pic:nvPicPr>
                   <pic:blipFill>
-                    <a:blip r:embed="rId49"/>
+                    <a:blip r:embed="rId93"/>
                     <a:stretch>
                       <a:fillRect/>
                     </a:stretch>
@@ -975,19 +1698,19 @@
         <w:pStyle w:val="ImageCaption"/>
       </w:pPr>
       <w:r>
-        <w:t xml:space="preserve">Рис. 7: Создание файла</w:t>
-      </w:r>
-    </w:p>
-    <w:bookmarkEnd w:id="52"/>
+        <w:t xml:space="preserve">Рис. 18: Создание файла</w:t>
+      </w:r>
+    </w:p>
+    <w:bookmarkEnd w:id="96"/>
     <w:p>
       <w:pPr>
         <w:pStyle w:val="BodyText"/>
       </w:pPr>
       <w:r>
-        <w:t xml:space="preserve">Записываю текст программы для нахождения наименьшего числа (рис. 8)</w:t>
-      </w:r>
-    </w:p>
-    <w:bookmarkStart w:id="56" w:name="fig:019"/>
+        <w:t xml:space="preserve">Записываю текст программы для нахождения наименьшего числа (рис. 19)</w:t>
+      </w:r>
+    </w:p>
+    <w:bookmarkStart w:id="100" w:name="fig:019"/>
     <w:p>
       <w:pPr>
         <w:pStyle w:val="CaptionedFigure"/>
@@ -997,18 +1720,18 @@
           <wp:inline>
             <wp:extent cx="3733800" cy="4339281"/>
             <wp:effectExtent b="0" l="0" r="0" t="0"/>
-            <wp:docPr descr="Рис. 8: Текст программы задания №1" title="" id="54" name="Picture"/>
+            <wp:docPr descr="Рис. 19: Текст программы задания №1" title="" id="98" name="Picture"/>
             <a:graphic>
               <a:graphicData uri="http://schemas.openxmlformats.org/drawingml/2006/picture">
                 <pic:pic>
                   <pic:nvPicPr>
-                    <pic:cNvPr descr="image/19.png" id="55" name="Picture"/>
+                    <pic:cNvPr descr="image/19.png" id="99" name="Picture"/>
                     <pic:cNvPicPr>
                       <a:picLocks noChangeArrowheads="1" noChangeAspect="1"/>
                     </pic:cNvPicPr>
                   </pic:nvPicPr>
                   <pic:blipFill>
-                    <a:blip r:embed="rId53"/>
+                    <a:blip r:embed="rId97"/>
                     <a:stretch>
                       <a:fillRect/>
                     </a:stretch>
@@ -1040,19 +1763,19 @@
         <w:pStyle w:val="ImageCaption"/>
       </w:pPr>
       <w:r>
-        <w:t xml:space="preserve">Рис. 8: Текст программы задания №1</w:t>
-      </w:r>
-    </w:p>
-    <w:bookmarkEnd w:id="56"/>
+        <w:t xml:space="preserve">Рис. 19: Текст программы задания №1</w:t>
+      </w:r>
+    </w:p>
+    <w:bookmarkEnd w:id="100"/>
     <w:p>
       <w:pPr>
         <w:pStyle w:val="BodyText"/>
       </w:pPr>
       <w:r>
-        <w:t xml:space="preserve">Создаю исполняемый файл и проверяю правильность работы (рис. 9)</w:t>
-      </w:r>
-    </w:p>
-    <w:bookmarkStart w:id="60" w:name="fig:020"/>
+        <w:t xml:space="preserve">Создаю исполняемый файл и проверяю правильность работы (рис. 20)</w:t>
+      </w:r>
+    </w:p>
+    <w:bookmarkStart w:id="104" w:name="fig:020"/>
     <w:p>
       <w:pPr>
         <w:pStyle w:val="CaptionedFigure"/>
@@ -1062,18 +1785,18 @@
           <wp:inline>
             <wp:extent cx="3733800" cy="859104"/>
             <wp:effectExtent b="0" l="0" r="0" t="0"/>
-            <wp:docPr descr="Рис. 9: Создание файла и запуск" title="" id="58" name="Picture"/>
+            <wp:docPr descr="Рис. 20: Создание файла и запуск" title="" id="102" name="Picture"/>
             <a:graphic>
               <a:graphicData uri="http://schemas.openxmlformats.org/drawingml/2006/picture">
                 <pic:pic>
                   <pic:nvPicPr>
-                    <pic:cNvPr descr="image/20.png" id="59" name="Picture"/>
+                    <pic:cNvPr descr="image/20.png" id="103" name="Picture"/>
                     <pic:cNvPicPr>
                       <a:picLocks noChangeArrowheads="1" noChangeAspect="1"/>
                     </pic:cNvPicPr>
                   </pic:nvPicPr>
                   <pic:blipFill>
-                    <a:blip r:embed="rId57"/>
+                    <a:blip r:embed="rId101"/>
                     <a:stretch>
                       <a:fillRect/>
                     </a:stretch>
@@ -1105,19 +1828,19 @@
         <w:pStyle w:val="ImageCaption"/>
       </w:pPr>
       <w:r>
-        <w:t xml:space="preserve">Рис. 9: Создание файла и запуск</w:t>
-      </w:r>
-    </w:p>
-    <w:bookmarkEnd w:id="60"/>
+        <w:t xml:space="preserve">Рис. 20: Создание файла и запуск</w:t>
+      </w:r>
+    </w:p>
+    <w:bookmarkEnd w:id="104"/>
     <w:p>
       <w:pPr>
         <w:pStyle w:val="BodyText"/>
       </w:pPr>
       <w:r>
-        <w:t xml:space="preserve">Создаю файл для задания №2 (рис. 10)</w:t>
-      </w:r>
-    </w:p>
-    <w:bookmarkStart w:id="64" w:name="fig:021"/>
+        <w:t xml:space="preserve">Создаю файл для задания №2 (рис. 21)</w:t>
+      </w:r>
+    </w:p>
+    <w:bookmarkStart w:id="108" w:name="fig:021"/>
     <w:p>
       <w:pPr>
         <w:pStyle w:val="CaptionedFigure"/>
@@ -1127,18 +1850,18 @@
           <wp:inline>
             <wp:extent cx="3733800" cy="164060"/>
             <wp:effectExtent b="0" l="0" r="0" t="0"/>
-            <wp:docPr descr="Рис. 10: Создание файла" title="" id="62" name="Picture"/>
+            <wp:docPr descr="Рис. 21: Создание файла" title="" id="106" name="Picture"/>
             <a:graphic>
               <a:graphicData uri="http://schemas.openxmlformats.org/drawingml/2006/picture">
                 <pic:pic>
                   <pic:nvPicPr>
-                    <pic:cNvPr descr="image/21.png" id="63" name="Picture"/>
+                    <pic:cNvPr descr="image/21.png" id="107" name="Picture"/>
                     <pic:cNvPicPr>
                       <a:picLocks noChangeArrowheads="1" noChangeAspect="1"/>
                     </pic:cNvPicPr>
                   </pic:nvPicPr>
                   <pic:blipFill>
-                    <a:blip r:embed="rId61"/>
+                    <a:blip r:embed="rId105"/>
                     <a:stretch>
                       <a:fillRect/>
                     </a:stretch>
@@ -1170,19 +1893,19 @@
         <w:pStyle w:val="ImageCaption"/>
       </w:pPr>
       <w:r>
-        <w:t xml:space="preserve">Рис. 10: Создание файла</w:t>
-      </w:r>
-    </w:p>
-    <w:bookmarkEnd w:id="64"/>
+        <w:t xml:space="preserve">Рис. 21: Создание файла</w:t>
+      </w:r>
+    </w:p>
+    <w:bookmarkEnd w:id="108"/>
     <w:p>
       <w:pPr>
         <w:pStyle w:val="BodyText"/>
       </w:pPr>
       <w:r>
-        <w:t xml:space="preserve">Записываю текст программы для вычисления выражения f(x) (рис. 11)</w:t>
-      </w:r>
-    </w:p>
-    <w:bookmarkStart w:id="68" w:name="fig:022"/>
+        <w:t xml:space="preserve">Записываю текст программы для вычисления выражения f(x) (рис. 22)</w:t>
+      </w:r>
+    </w:p>
+    <w:bookmarkStart w:id="112" w:name="fig:022"/>
     <w:p>
       <w:pPr>
         <w:pStyle w:val="CaptionedFigure"/>
@@ -1192,18 +1915,18 @@
           <wp:inline>
             <wp:extent cx="3733800" cy="4734928"/>
             <wp:effectExtent b="0" l="0" r="0" t="0"/>
-            <wp:docPr descr="Рис. 11: Текст программы задания №2" title="" id="66" name="Picture"/>
+            <wp:docPr descr="Рис. 22: Текст программы задания №2" title="" id="110" name="Picture"/>
             <a:graphic>
               <a:graphicData uri="http://schemas.openxmlformats.org/drawingml/2006/picture">
                 <pic:pic>
                   <pic:nvPicPr>
-                    <pic:cNvPr descr="image/22.png" id="67" name="Picture"/>
+                    <pic:cNvPr descr="image/22.png" id="111" name="Picture"/>
                     <pic:cNvPicPr>
                       <a:picLocks noChangeArrowheads="1" noChangeAspect="1"/>
                     </pic:cNvPicPr>
                   </pic:nvPicPr>
                   <pic:blipFill>
-                    <a:blip r:embed="rId65"/>
+                    <a:blip r:embed="rId109"/>
                     <a:stretch>
                       <a:fillRect/>
                     </a:stretch>
@@ -1235,19 +1958,19 @@
         <w:pStyle w:val="ImageCaption"/>
       </w:pPr>
       <w:r>
-        <w:t xml:space="preserve">Рис. 11: Текст программы задания №2</w:t>
-      </w:r>
-    </w:p>
-    <w:bookmarkEnd w:id="68"/>
+        <w:t xml:space="preserve">Рис. 22: Текст программы задания №2</w:t>
+      </w:r>
+    </w:p>
+    <w:bookmarkEnd w:id="112"/>
     <w:p>
       <w:pPr>
         <w:pStyle w:val="BodyText"/>
       </w:pPr>
       <w:r>
-        <w:t xml:space="preserve">Создаю исполняемый файл, запускаю и убеждаюсь в правильности программы (рис. 12)</w:t>
-      </w:r>
-    </w:p>
-    <w:bookmarkStart w:id="72" w:name="fig:023"/>
+        <w:t xml:space="preserve">Создаю исполняемый файл, запускаю и убеждаюсь в правильности программы (рис. 23)</w:t>
+      </w:r>
+    </w:p>
+    <w:bookmarkStart w:id="116" w:name="fig:023"/>
     <w:p>
       <w:pPr>
         <w:pStyle w:val="CaptionedFigure"/>
@@ -1257,18 +1980,18 @@
           <wp:inline>
             <wp:extent cx="3733800" cy="876300"/>
             <wp:effectExtent b="0" l="0" r="0" t="0"/>
-            <wp:docPr descr="Рис. 12: Создание файла и запуск" title="" id="70" name="Picture"/>
+            <wp:docPr descr="Рис. 23: Создание файла и запуск" title="" id="114" name="Picture"/>
             <a:graphic>
               <a:graphicData uri="http://schemas.openxmlformats.org/drawingml/2006/picture">
                 <pic:pic>
                   <pic:nvPicPr>
-                    <pic:cNvPr descr="image/23.png" id="71" name="Picture"/>
+                    <pic:cNvPr descr="image/23.png" id="115" name="Picture"/>
                     <pic:cNvPicPr>
                       <a:picLocks noChangeArrowheads="1" noChangeAspect="1"/>
                     </pic:cNvPicPr>
                   </pic:nvPicPr>
                   <pic:blipFill>
-                    <a:blip r:embed="rId69"/>
+                    <a:blip r:embed="rId113"/>
                     <a:stretch>
                       <a:fillRect/>
                     </a:stretch>
@@ -1300,13 +2023,13 @@
         <w:pStyle w:val="ImageCaption"/>
       </w:pPr>
       <w:r>
-        <w:t xml:space="preserve">Рис. 12: Создание файла и запуск</w:t>
-      </w:r>
-    </w:p>
-    <w:bookmarkEnd w:id="72"/>
-    <w:bookmarkEnd w:id="73"/>
-    <w:bookmarkEnd w:id="74"/>
-    <w:bookmarkStart w:id="75" w:name="выводы"/>
+        <w:t xml:space="preserve">Рис. 23: Создание файла и запуск</w:t>
+      </w:r>
+    </w:p>
+    <w:bookmarkEnd w:id="116"/>
+    <w:bookmarkEnd w:id="117"/>
+    <w:bookmarkEnd w:id="118"/>
+    <w:bookmarkStart w:id="119" w:name="выводы"/>
     <w:p>
       <w:pPr>
         <w:pStyle w:val="Heading1"/>
@@ -1332,8 +2055,8 @@
         <w:t xml:space="preserve">Я ознакомилась с командами условного и безусловного переходов,приобрела навыки написаия программ с использованием переходов, а также познакомилась с назначением и структурой файла листинга.</w:t>
       </w:r>
     </w:p>
-    <w:bookmarkEnd w:id="75"/>
-    <w:bookmarkStart w:id="82" w:name="список-литературы"/>
+    <w:bookmarkEnd w:id="119"/>
+    <w:bookmarkStart w:id="126" w:name="список-литературы"/>
     <w:p>
       <w:pPr>
         <w:pStyle w:val="Heading1"/>
@@ -1342,8 +2065,8 @@
         <w:t xml:space="preserve">Список литературы</w:t>
       </w:r>
     </w:p>
-    <w:bookmarkStart w:id="81" w:name="refs"/>
-    <w:bookmarkStart w:id="76" w:name="ref-tanenbaum_book_modern-os_ru"/>
+    <w:bookmarkStart w:id="125" w:name="refs"/>
+    <w:bookmarkStart w:id="120" w:name="ref-tanenbaum_book_modern-os_ru"/>
     <w:p>
       <w:pPr>
         <w:pStyle w:val="Bibliography"/>
@@ -1361,8 +2084,8 @@
         <w:t xml:space="preserve">Таненбаум Э., Бос Х. Современные операционные системы. 4-е изд. СПб.: Питер, 2015. 1120 с.</w:t>
       </w:r>
     </w:p>
-    <w:bookmarkEnd w:id="76"/>
-    <w:bookmarkStart w:id="77" w:name="ref-robbins_book_bash_en"/>
+    <w:bookmarkEnd w:id="120"/>
+    <w:bookmarkStart w:id="121" w:name="ref-robbins_book_bash_en"/>
     <w:p>
       <w:pPr>
         <w:pStyle w:val="Bibliography"/>
@@ -1380,8 +2103,8 @@
         <w:t xml:space="preserve">Robbins A. Bash Pocket Reference. O’Reilly Media, 2016. 156 с.</w:t>
       </w:r>
     </w:p>
-    <w:bookmarkEnd w:id="77"/>
-    <w:bookmarkStart w:id="78" w:name="ref-zarrelli_book_mastering-bash_en"/>
+    <w:bookmarkEnd w:id="121"/>
+    <w:bookmarkStart w:id="122" w:name="ref-zarrelli_book_mastering-bash_en"/>
     <w:p>
       <w:pPr>
         <w:pStyle w:val="Bibliography"/>
@@ -1399,8 +2122,8 @@
         <w:t xml:space="preserve">Zarrelli G. Mastering Bash. Packt Publishing, 2017. 502 с.</w:t>
       </w:r>
     </w:p>
-    <w:bookmarkEnd w:id="78"/>
-    <w:bookmarkStart w:id="80" w:name="ref-newham_book_learning-bash_en"/>
+    <w:bookmarkEnd w:id="122"/>
+    <w:bookmarkStart w:id="124" w:name="ref-newham_book_learning-bash_en"/>
     <w:p>
       <w:pPr>
         <w:pStyle w:val="Bibliography"/>
@@ -1420,7 +2143,7 @@
       <w:r>
         <w:t xml:space="preserve"> </w:t>
       </w:r>
-      <w:hyperlink r:id="rId79">
+      <w:hyperlink r:id="rId123">
         <w:r>
           <w:rPr>
             <w:rStyle w:val="Hyperlink"/>
@@ -1432,9 +2155,9 @@
         <w:t xml:space="preserve">. O’Reilly Media, 2005. 354 с.</w:t>
       </w:r>
     </w:p>
-    <w:bookmarkEnd w:id="80"/>
-    <w:bookmarkEnd w:id="81"/>
-    <w:bookmarkEnd w:id="82"/>
+    <w:bookmarkEnd w:id="124"/>
+    <w:bookmarkEnd w:id="125"/>
+    <w:bookmarkEnd w:id="126"/>
     <w:sectPr/>
   </w:body>
 </w:document>

</xml_diff>